<commit_message>
trying different param combinations for part2
</commit_message>
<xml_diff>
--- a/write-up.docx
+++ b/write-up.docx
@@ -8,28 +8,15 @@
         <w:jc w:val="center"/>
       </w:pPr>
       <w:r>
-        <w:t xml:space="preserve">Project 6 Deep learning by </w:t>
-      </w:r>
-      <w:proofErr w:type="spellStart"/>
-      <w:r>
-        <w:t>PyTorch</w:t>
-      </w:r>
-      <w:proofErr w:type="spellEnd"/>
+        <w:t>Project 6 Deep learning by PyTorch</w:t>
+      </w:r>
     </w:p>
     <w:p>
       <w:pPr>
         <w:pStyle w:val="2"/>
       </w:pPr>
       <w:r>
-        <w:t xml:space="preserve">Part 1: Improving </w:t>
-      </w:r>
-      <w:proofErr w:type="spellStart"/>
-      <w:r>
-        <w:t>BaseNet</w:t>
-      </w:r>
-      <w:proofErr w:type="spellEnd"/>
-      <w:r>
-        <w:t xml:space="preserve"> on CIFAR100</w:t>
+        <w:t>Part 1: Improving BaseNet on CIFAR100</w:t>
       </w:r>
     </w:p>
     <w:p>
@@ -56,7 +43,6 @@
       <w:r>
         <w:t xml:space="preserve">The name under which I submitted on Kaggle is </w:t>
       </w:r>
-      <w:proofErr w:type="spellStart"/>
       <w:r>
         <w:rPr>
           <w:rFonts w:ascii="Arial" w:hAnsi="Arial" w:cs="Arial"/>
@@ -67,20 +53,7 @@
           <w:szCs w:val="18"/>
           <w:shd w:val="clear" w:color="auto" w:fill="FFFFFF"/>
         </w:rPr>
-        <w:t>Songyi</w:t>
-      </w:r>
-      <w:proofErr w:type="spellEnd"/>
-      <w:r>
-        <w:rPr>
-          <w:rFonts w:ascii="Arial" w:hAnsi="Arial" w:cs="Arial"/>
-          <w:b/>
-          <w:bCs/>
-          <w:spacing w:val="2"/>
-          <w:sz w:val="18"/>
-          <w:szCs w:val="18"/>
-          <w:shd w:val="clear" w:color="auto" w:fill="FFFFFF"/>
-        </w:rPr>
-        <w:t xml:space="preserve"> Huang</w:t>
+        <w:t>Songyi Huang</w:t>
       </w:r>
       <w:r>
         <w:rPr>
@@ -138,10 +111,7 @@
         <w:t>.</w:t>
       </w:r>
       <w:r>
-        <w:t xml:space="preserve"> </w:t>
-      </w:r>
-      <w:r>
-        <w:t>Table defining the final architecture</w:t>
+        <w:t xml:space="preserve"> Table defining the final architecture</w:t>
       </w:r>
     </w:p>
     <w:p>
@@ -3503,9 +3473,6 @@
           <w:p>
             <w:pPr>
               <w:jc w:val="center"/>
-              <w:rPr>
-                <w:rFonts w:hint="eastAsia"/>
-              </w:rPr>
             </w:pPr>
             <w:r>
               <w:t>1024 | 1024</w:t>
@@ -3688,10 +3655,7 @@
         <w:t>.</w:t>
       </w:r>
       <w:r>
-        <w:t xml:space="preserve"> </w:t>
-      </w:r>
-      <w:r>
-        <w:t>Factors which help improve the model</w:t>
+        <w:t xml:space="preserve"> Factors which help improve the model</w:t>
       </w:r>
     </w:p>
     <w:p>
@@ -3737,39 +3701,7 @@
         <w:t>Data augmentation</w:t>
       </w:r>
       <w:r>
-        <w:t xml:space="preserve">. To have more training data, I did data augmentation with </w:t>
-      </w:r>
-      <w:proofErr w:type="spellStart"/>
-      <w:r>
-        <w:t>ColorJitter</w:t>
-      </w:r>
-      <w:proofErr w:type="spellEnd"/>
-      <w:r>
-        <w:t xml:space="preserve">, </w:t>
-      </w:r>
-      <w:proofErr w:type="spellStart"/>
-      <w:r>
-        <w:t>RandomHorizontalFlip</w:t>
-      </w:r>
-      <w:proofErr w:type="spellEnd"/>
-      <w:r>
-        <w:t xml:space="preserve">, </w:t>
-      </w:r>
-      <w:proofErr w:type="spellStart"/>
-      <w:r>
-        <w:t>RandomRotation</w:t>
-      </w:r>
-      <w:proofErr w:type="spellEnd"/>
-      <w:r>
-        <w:t xml:space="preserve"> and </w:t>
-      </w:r>
-      <w:proofErr w:type="spellStart"/>
-      <w:r>
-        <w:t>RandomCrop</w:t>
-      </w:r>
-      <w:proofErr w:type="spellEnd"/>
-      <w:r>
-        <w:t>.</w:t>
+        <w:t>. To have more training data, I did data augmentation with ColorJitter, RandomHorizontalFlip, RandomRotation and RandomCrop.</w:t>
       </w:r>
     </w:p>
     <w:p>
@@ -3788,15 +3720,7 @@
         <w:t>Deeper network</w:t>
       </w:r>
       <w:r>
-        <w:t xml:space="preserve">. I modified the </w:t>
-      </w:r>
-      <w:proofErr w:type="spellStart"/>
-      <w:r>
-        <w:t>BaseNet</w:t>
-      </w:r>
-      <w:proofErr w:type="spellEnd"/>
-      <w:r>
-        <w:t xml:space="preserve"> class, added </w:t>
+        <w:t xml:space="preserve">. I modified the BaseNet class, added </w:t>
       </w:r>
       <w:r>
         <w:t>8</w:t>
@@ -3853,6 +3777,15 @@
         <w:t xml:space="preserve">. After doing experiments with different epochs, I found that </w:t>
       </w:r>
       <w:r>
+        <w:rPr>
+          <w:rFonts w:hint="eastAsia"/>
+        </w:rPr>
+        <w:t>training</w:t>
+      </w:r>
+      <w:r>
+        <w:t xml:space="preserve"> the network for </w:t>
+      </w:r>
+      <w:r>
         <w:t>100</w:t>
       </w:r>
       <w:r>
@@ -3896,10 +3829,7 @@
         <w:t>.</w:t>
       </w:r>
       <w:r>
-        <w:t xml:space="preserve"> </w:t>
-      </w:r>
-      <w:r>
-        <w:t>Final architecture’s plot for training loss and validation accuracy</w:t>
+        <w:t xml:space="preserve"> Final architecture’s plot for training loss and validation accuracy</w:t>
       </w:r>
     </w:p>
     <w:p>
@@ -3977,10 +3907,7 @@
         <w:t>.</w:t>
       </w:r>
       <w:r>
-        <w:t xml:space="preserve"> </w:t>
-      </w:r>
-      <w:r>
-        <w:t>Ablation study</w:t>
+        <w:t xml:space="preserve"> Ablation study</w:t>
       </w:r>
     </w:p>
     <w:p>
@@ -4064,16 +3991,7 @@
         <w:pStyle w:val="2"/>
       </w:pPr>
       <w:r>
-        <w:t xml:space="preserve">Part </w:t>
-      </w:r>
-      <w:r>
-        <w:t>2</w:t>
-      </w:r>
-      <w:r>
-        <w:t xml:space="preserve">: </w:t>
-      </w:r>
-      <w:r>
-        <w:t>Transfer Learning</w:t>
+        <w:t>Part 2: Transfer Learning</w:t>
       </w:r>
     </w:p>
     <w:p>
@@ -4081,47 +3999,46 @@
         <w:pStyle w:val="3"/>
       </w:pPr>
       <w:r>
-        <w:t xml:space="preserve">1. Report the train and test accuracy achieved by using the </w:t>
-      </w:r>
-      <w:proofErr w:type="spellStart"/>
-      <w:r>
-        <w:t>ResNet</w:t>
-      </w:r>
-      <w:proofErr w:type="spellEnd"/>
-      <w:r>
-        <w:t xml:space="preserve"> as a fixed feature extractor vs. fine-tuning the whole network</w:t>
+        <w:t>1. Report the train and test accuracy achieved by using the ResNet as a fixed feature extractor vs. fine-tuning the whole network</w:t>
       </w:r>
     </w:p>
     <w:p>
       <w:r>
-        <w:t xml:space="preserve">The accuracy on the </w:t>
-      </w:r>
-      <w:proofErr w:type="spellStart"/>
-      <w:r>
-        <w:t>ResNet</w:t>
-      </w:r>
-      <w:proofErr w:type="spellEnd"/>
-      <w:r>
-        <w:t xml:space="preserve"> as a fixed feature extractor is 74.4% on the train dataset and 42.76% on the test dataset.</w:t>
+        <w:t xml:space="preserve">The accuracy on the ResNet as a fixed feature extractor is </w:t>
+      </w:r>
+      <w:r>
+        <w:t>70.80</w:t>
+      </w:r>
+      <w:r>
+        <w:t xml:space="preserve">% on the train dataset and </w:t>
+      </w:r>
+      <w:r>
+        <w:t>43.95</w:t>
+      </w:r>
+      <w:r>
+        <w:t>% on the test dataset.</w:t>
       </w:r>
     </w:p>
     <w:p>
       <w:r>
-        <w:t xml:space="preserve">The accuracy on the </w:t>
-      </w:r>
-      <w:proofErr w:type="spellStart"/>
-      <w:r>
-        <w:t>ResNet</w:t>
-      </w:r>
-      <w:proofErr w:type="spellEnd"/>
-      <w:r>
-        <w:t xml:space="preserve"> with fine-tuning the whole network is 86.7% on the train dataset and 39.37% on the test dataset.</w:t>
-      </w:r>
-    </w:p>
-    <w:p>
+        <w:t xml:space="preserve">The accuracy on the ResNet with fine-tuning the whole network is </w:t>
+      </w:r>
+      <w:r>
+        <w:t>77.07</w:t>
+      </w:r>
       <w:bookmarkStart w:id="0" w:name="_GoBack"/>
       <w:bookmarkEnd w:id="0"/>
+      <w:r>
+        <w:t xml:space="preserve">% on the train dataset and </w:t>
+      </w:r>
+      <w:r>
+        <w:t>45.33</w:t>
+      </w:r>
+      <w:r>
+        <w:t>% on the test dataset.</w:t>
+      </w:r>
     </w:p>
+    <w:p/>
     <w:p/>
     <w:p/>
     <w:sectPr>
@@ -5533,6 +5450,7 @@
   <w:style w:type="character" w:default="1" w:styleId="a0">
     <w:name w:val="Default Paragraph Font"/>
     <w:uiPriority w:val="1"/>
+    <w:semiHidden/>
     <w:unhideWhenUsed/>
   </w:style>
   <w:style w:type="table" w:default="1" w:styleId="a1">

</xml_diff>